<commit_message>
feat: working register and login flow with DB
</commit_message>
<xml_diff>
--- a/Documentation.docx
+++ b/Documentation.docx
@@ -49,7 +49,27 @@
           <w:b w:val="0"/>
           <w:bCs w:val="0"/>
         </w:rPr>
-        <w:t>Sheet Ops is a Flask-based web application designed to simplify and centralize operations related to Sheets, Groups, Users, Reports, Dashboards, and Webhooks within an organization.</w:t>
+        <w:t xml:space="preserve">Sheet Ops is a Flask-based web application designed to simplify and centralize operations related to Sheets, Groups, Users, Reports, Dashboards, and Webhooks within </w:t>
+      </w:r>
+      <w:proofErr w:type="gramStart"/>
+      <w:r>
+        <w:rPr>
+          <w:rStyle w:val="IntenseReference"/>
+          <w:rFonts w:ascii="Calibri" w:hAnsi="Calibri" w:cs="Calibri"/>
+          <w:b w:val="0"/>
+          <w:bCs w:val="0"/>
+        </w:rPr>
+        <w:t>an organization</w:t>
+      </w:r>
+      <w:proofErr w:type="gramEnd"/>
+      <w:r>
+        <w:rPr>
+          <w:rStyle w:val="IntenseReference"/>
+          <w:rFonts w:ascii="Calibri" w:hAnsi="Calibri" w:cs="Calibri"/>
+          <w:b w:val="0"/>
+          <w:bCs w:val="0"/>
+        </w:rPr>
+        <w:t>.</w:t>
       </w:r>
     </w:p>
     <w:p>
@@ -2163,7 +2183,27 @@
           <w:b w:val="0"/>
           <w:bCs w:val="0"/>
         </w:rPr>
-        <w:t>All data is fetched dynamically from the organization</w:t>
+        <w:t xml:space="preserve">All data </w:t>
+      </w:r>
+      <w:proofErr w:type="gramStart"/>
+      <w:r>
+        <w:rPr>
+          <w:rStyle w:val="IntenseReference"/>
+          <w:rFonts w:ascii="Calibri" w:hAnsi="Calibri" w:cs="Calibri"/>
+          <w:b w:val="0"/>
+          <w:bCs w:val="0"/>
+        </w:rPr>
+        <w:t>is fetched</w:t>
+      </w:r>
+      <w:proofErr w:type="gramEnd"/>
+      <w:r>
+        <w:rPr>
+          <w:rStyle w:val="IntenseReference"/>
+          <w:rFonts w:ascii="Calibri" w:hAnsi="Calibri" w:cs="Calibri"/>
+          <w:b w:val="0"/>
+          <w:bCs w:val="0"/>
+        </w:rPr>
+        <w:t xml:space="preserve"> dynamically from the organization</w:t>
       </w:r>
     </w:p>
     <w:p>
@@ -2620,14 +2660,25 @@
           <w:bCs w:val="0"/>
         </w:rPr>
       </w:pPr>
-      <w:r>
-        <w:rPr>
-          <w:rStyle w:val="IntenseReference"/>
-          <w:rFonts w:ascii="Calibri" w:hAnsi="Calibri" w:cs="Calibri"/>
-          <w:b w:val="0"/>
-          <w:bCs w:val="0"/>
-        </w:rPr>
-        <w:t>Streamlit-based analytics views</w:t>
+      <w:proofErr w:type="spellStart"/>
+      <w:r>
+        <w:rPr>
+          <w:rStyle w:val="IntenseReference"/>
+          <w:rFonts w:ascii="Calibri" w:hAnsi="Calibri" w:cs="Calibri"/>
+          <w:b w:val="0"/>
+          <w:bCs w:val="0"/>
+        </w:rPr>
+        <w:t>Streamlit</w:t>
+      </w:r>
+      <w:proofErr w:type="spellEnd"/>
+      <w:r>
+        <w:rPr>
+          <w:rStyle w:val="IntenseReference"/>
+          <w:rFonts w:ascii="Calibri" w:hAnsi="Calibri" w:cs="Calibri"/>
+          <w:b w:val="0"/>
+          <w:bCs w:val="0"/>
+        </w:rPr>
+        <w:t>-based analytics views</w:t>
       </w:r>
     </w:p>
     <w:p>
@@ -2794,7 +2845,27 @@
           <w:b w:val="0"/>
           <w:bCs w:val="0"/>
         </w:rPr>
-        <w:t>This version is intended as a base framework for future automation and operational enhancements.</w:t>
+        <w:t xml:space="preserve">This version is intended as </w:t>
+      </w:r>
+      <w:proofErr w:type="gramStart"/>
+      <w:r>
+        <w:rPr>
+          <w:rStyle w:val="IntenseReference"/>
+          <w:rFonts w:ascii="Calibri" w:hAnsi="Calibri" w:cs="Calibri"/>
+          <w:b w:val="0"/>
+          <w:bCs w:val="0"/>
+        </w:rPr>
+        <w:t>a base</w:t>
+      </w:r>
+      <w:proofErr w:type="gramEnd"/>
+      <w:r>
+        <w:rPr>
+          <w:rStyle w:val="IntenseReference"/>
+          <w:rFonts w:ascii="Calibri" w:hAnsi="Calibri" w:cs="Calibri"/>
+          <w:b w:val="0"/>
+          <w:bCs w:val="0"/>
+        </w:rPr>
+        <w:t xml:space="preserve"> framework for future automation and operational enhancements.</w:t>
       </w:r>
     </w:p>
     <w:p>

</xml_diff>